<commit_message>
Vanilla JavaScript - added almost all...
</commit_message>
<xml_diff>
--- a/ExamCheatSheet(2).docx
+++ b/ExamCheatSheet(2).docx
@@ -49,6 +49,8 @@
         </w:rPr>
         <w:t>Селектиране:</w:t>
       </w:r>
+      <w:bookmarkStart w:id="0" w:name="_GoBack"/>
+      <w:bookmarkEnd w:id="0"/>
     </w:p>
     <w:p>
       <w:pPr>
@@ -1200,20 +1202,7 @@
           <w:szCs w:val="22"/>
           <w:lang w:val="en-GB"/>
         </w:rPr>
-        <w:t>el.nextSibling/previouse</w:t>
-      </w:r>
-      <w:bookmarkStart w:id="0" w:name="_GoBack"/>
-      <w:bookmarkEnd w:id="0"/>
-      <w:r>
-        <w:rPr>
-          <w:rFonts w:asciiTheme="minorHAnsi" w:hAnsiTheme="minorHAnsi"/>
-          <w:bCs/>
-          <w:noProof/>
-          <w:sz w:val="24"/>
-          <w:szCs w:val="22"/>
-          <w:lang w:val="en-GB"/>
-        </w:rPr>
-        <w:t xml:space="preserve">Sibling - </w:t>
+        <w:t xml:space="preserve">el.nextSibling/previouseSibling - </w:t>
       </w:r>
       <w:r>
         <w:rPr>
@@ -2462,7 +2451,6 @@
           <w:noProof/>
           <w:sz w:val="24"/>
           <w:szCs w:val="22"/>
-          <w:lang w:val="en-GB"/>
         </w:rPr>
       </w:pPr>
       <w:r>
@@ -2495,6 +2483,19 @@
         <w:shd w:val="clear" w:color="auto" w:fill="FFFFFF" w:themeFill="background1"/>
         <w:rPr>
           <w:rFonts w:asciiTheme="minorHAnsi" w:hAnsiTheme="minorHAnsi"/>
+          <w:bCs/>
+          <w:noProof/>
+          <w:sz w:val="24"/>
+          <w:szCs w:val="22"/>
+        </w:rPr>
+      </w:pPr>
+    </w:p>
+    <w:p>
+      <w:pPr>
+        <w:pStyle w:val="HTMLPreformatted"/>
+        <w:shd w:val="clear" w:color="auto" w:fill="FFFFFF" w:themeFill="background1"/>
+        <w:rPr>
+          <w:rFonts w:asciiTheme="minorHAnsi" w:hAnsiTheme="minorHAnsi"/>
           <w:b/>
           <w:bCs/>
           <w:noProof/>
@@ -2528,6 +2529,7 @@
           <w:u w:val="single"/>
           <w:lang w:val="en-GB"/>
         </w:rPr>
+        <w:lastRenderedPageBreak/>
         <w:t xml:space="preserve">8. </w:t>
       </w:r>
       <w:r>
@@ -2565,7 +2567,6 @@
           <w:szCs w:val="22"/>
           <w:lang w:val="en-GB"/>
         </w:rPr>
-        <w:lastRenderedPageBreak/>
         <w:t>el.</w:t>
       </w:r>
       <w:r>
@@ -5001,6 +5002,7 @@
           <w:szCs w:val="24"/>
           <w:lang w:val="en-GB"/>
         </w:rPr>
+        <w:lastRenderedPageBreak/>
         <w:t xml:space="preserve">            </w:t>
       </w:r>
       <w:r>
@@ -5070,7 +5072,6 @@
           <w:szCs w:val="24"/>
           <w:lang w:val="en-GB"/>
         </w:rPr>
-        <w:lastRenderedPageBreak/>
         <w:t xml:space="preserve">        });</w:t>
       </w:r>
     </w:p>

</xml_diff>

<commit_message>
almost finished with jQuery list
</commit_message>
<xml_diff>
--- a/ExamCheatSheet(2).docx
+++ b/ExamCheatSheet(2).docx
@@ -2145,6 +2145,7 @@
           <w:lang w:eastAsia="bg-BG"/>
         </w:rPr>
       </w:pPr>
+      <w:proofErr w:type="spellStart"/>
       <w:r>
         <w:rPr>
           <w:rFonts w:eastAsia="Times New Roman" w:cs="Courier New"/>
@@ -2201,6 +2202,7 @@
         </w:rPr>
         <w:t>ToBeInserted</w:t>
       </w:r>
+      <w:proofErr w:type="spellEnd"/>
       <w:r>
         <w:rPr>
           <w:rFonts w:eastAsia="Times New Roman" w:cs="Courier New"/>
@@ -2212,6 +2214,7 @@
         </w:rPr>
         <w:t xml:space="preserve">, </w:t>
       </w:r>
+      <w:proofErr w:type="spellStart"/>
       <w:r>
         <w:rPr>
           <w:rFonts w:eastAsia="Times New Roman" w:cs="Courier New"/>
@@ -2223,6 +2226,7 @@
         </w:rPr>
         <w:t>beforeNode</w:t>
       </w:r>
+      <w:proofErr w:type="spellEnd"/>
       <w:r>
         <w:rPr>
           <w:rFonts w:eastAsia="Times New Roman" w:cs="Courier New"/>
@@ -2269,16 +2273,66 @@
           <w:szCs w:val="24"/>
         </w:rPr>
       </w:pPr>
-      <w:r>
-        <w:rPr>
-          <w:rFonts w:asciiTheme="minorHAnsi" w:hAnsiTheme="minorHAnsi"/>
-          <w:b/>
-          <w:bCs/>
-          <w:sz w:val="24"/>
-          <w:szCs w:val="24"/>
-          <w:lang w:val="en-GB"/>
-        </w:rPr>
-        <w:t xml:space="preserve">document.body…..appendChild(element) </w:t>
+      <w:proofErr w:type="spellStart"/>
+      <w:r>
+        <w:rPr>
+          <w:rFonts w:asciiTheme="minorHAnsi" w:hAnsiTheme="minorHAnsi"/>
+          <w:b/>
+          <w:bCs/>
+          <w:sz w:val="24"/>
+          <w:szCs w:val="24"/>
+          <w:lang w:val="en-GB"/>
+        </w:rPr>
+        <w:t>document.body</w:t>
+      </w:r>
+      <w:proofErr w:type="spellEnd"/>
+      <w:r>
+        <w:rPr>
+          <w:rFonts w:asciiTheme="minorHAnsi" w:hAnsiTheme="minorHAnsi"/>
+          <w:b/>
+          <w:bCs/>
+          <w:sz w:val="24"/>
+          <w:szCs w:val="24"/>
+          <w:lang w:val="en-GB"/>
+        </w:rPr>
+        <w:t>…..</w:t>
+      </w:r>
+      <w:proofErr w:type="spellStart"/>
+      <w:proofErr w:type="gramStart"/>
+      <w:r>
+        <w:rPr>
+          <w:rFonts w:asciiTheme="minorHAnsi" w:hAnsiTheme="minorHAnsi"/>
+          <w:b/>
+          <w:bCs/>
+          <w:sz w:val="24"/>
+          <w:szCs w:val="24"/>
+          <w:lang w:val="en-GB"/>
+        </w:rPr>
+        <w:t>appendChild</w:t>
+      </w:r>
+      <w:proofErr w:type="spellEnd"/>
+      <w:r>
+        <w:rPr>
+          <w:rFonts w:asciiTheme="minorHAnsi" w:hAnsiTheme="minorHAnsi"/>
+          <w:b/>
+          <w:bCs/>
+          <w:sz w:val="24"/>
+          <w:szCs w:val="24"/>
+          <w:lang w:val="en-GB"/>
+        </w:rPr>
+        <w:t>(</w:t>
+      </w:r>
+      <w:proofErr w:type="gramEnd"/>
+      <w:r>
+        <w:rPr>
+          <w:rFonts w:asciiTheme="minorHAnsi" w:hAnsiTheme="minorHAnsi"/>
+          <w:b/>
+          <w:bCs/>
+          <w:sz w:val="24"/>
+          <w:szCs w:val="24"/>
+          <w:lang w:val="en-GB"/>
+        </w:rPr>
+        <w:t xml:space="preserve">element) </w:t>
       </w:r>
     </w:p>
     <w:p>
@@ -2645,19 +2699,7 @@
           <w:sz w:val="24"/>
           <w:szCs w:val="22"/>
         </w:rPr>
-        <w:t xml:space="preserve"> </w:t>
-      </w:r>
-      <w:bookmarkStart w:id="0" w:name="_GoBack"/>
-      <w:bookmarkEnd w:id="0"/>
-      <w:r>
-        <w:rPr>
-          <w:rFonts w:asciiTheme="minorHAnsi" w:hAnsiTheme="minorHAnsi"/>
-          <w:bCs/>
-          <w:noProof/>
-          <w:sz w:val="24"/>
-          <w:szCs w:val="22"/>
-        </w:rPr>
-        <w:t xml:space="preserve"> </w:t>
+        <w:t xml:space="preserve">  </w:t>
       </w:r>
       <w:r>
         <w:rPr>
@@ -4936,12 +4978,10 @@
         <w:shd w:val="clear" w:color="auto" w:fill="FFFFFF"/>
         <w:rPr>
           <w:rFonts w:asciiTheme="minorHAnsi" w:hAnsiTheme="minorHAnsi"/>
-          <w:b/>
-          <w:bCs/>
-          <w:noProof/>
-          <w:sz w:val="24"/>
-          <w:szCs w:val="24"/>
-          <w:lang w:val="en-GB"/>
+          <w:noProof/>
+          <w:color w:val="000000"/>
+          <w:sz w:val="24"/>
+          <w:szCs w:val="24"/>
         </w:rPr>
       </w:pPr>
       <w:r>
@@ -4959,6 +4999,20 @@
     <w:p>
       <w:pPr>
         <w:pStyle w:val="HTMLPreformatted"/>
+        <w:shd w:val="clear" w:color="auto" w:fill="FFFFFF"/>
+        <w:rPr>
+          <w:rFonts w:asciiTheme="minorHAnsi" w:hAnsiTheme="minorHAnsi"/>
+          <w:b/>
+          <w:bCs/>
+          <w:noProof/>
+          <w:sz w:val="24"/>
+          <w:szCs w:val="24"/>
+        </w:rPr>
+      </w:pPr>
+    </w:p>
+    <w:p>
+      <w:pPr>
+        <w:pStyle w:val="HTMLPreformatted"/>
         <w:shd w:val="clear" w:color="auto" w:fill="FFFFFF" w:themeFill="background1"/>
         <w:rPr>
           <w:rFonts w:asciiTheme="minorHAnsi" w:hAnsiTheme="minorHAnsi"/>
@@ -4982,7 +5036,6 @@
           <w:sz w:val="24"/>
           <w:szCs w:val="24"/>
           <w:u w:val="single"/>
-          <w:lang w:val="en-GB"/>
         </w:rPr>
       </w:pPr>
       <w:r>
@@ -4995,8 +5048,11 @@
           <w:u w:val="single"/>
           <w:lang w:val="en-GB"/>
         </w:rPr>
-        <w:t>6. Добавяне на елем</w:t>
-      </w:r>
+        <w:lastRenderedPageBreak/>
+        <w:t>6. Добавяне н</w:t>
+      </w:r>
+      <w:bookmarkStart w:id="0" w:name="_GoBack"/>
+      <w:bookmarkEnd w:id="0"/>
       <w:r>
         <w:rPr>
           <w:rFonts w:asciiTheme="minorHAnsi" w:hAnsiTheme="minorHAnsi"/>
@@ -5007,6 +5063,18 @@
           <w:u w:val="single"/>
           <w:lang w:val="en-GB"/>
         </w:rPr>
+        <w:t>а елем</w:t>
+      </w:r>
+      <w:r>
+        <w:rPr>
+          <w:rFonts w:asciiTheme="minorHAnsi" w:hAnsiTheme="minorHAnsi"/>
+          <w:bCs/>
+          <w:noProof/>
+          <w:sz w:val="24"/>
+          <w:szCs w:val="24"/>
+          <w:u w:val="single"/>
+          <w:lang w:val="en-GB"/>
+        </w:rPr>
         <w:t>e</w:t>
       </w:r>
       <w:r>
@@ -5050,25 +5118,173 @@
       <w:pPr>
         <w:pStyle w:val="HTMLPreformatted"/>
         <w:shd w:val="clear" w:color="auto" w:fill="FFFFFF" w:themeFill="background1"/>
-        <w:rPr>
-          <w:rFonts w:asciiTheme="minorHAnsi" w:hAnsiTheme="minorHAnsi"/>
-          <w:bCs/>
-          <w:noProof/>
-          <w:sz w:val="24"/>
-          <w:szCs w:val="24"/>
-          <w:lang w:val="en-GB"/>
-        </w:rPr>
-      </w:pPr>
-      <w:r>
-        <w:rPr>
-          <w:rFonts w:asciiTheme="minorHAnsi" w:hAnsiTheme="minorHAnsi"/>
-          <w:bCs/>
-          <w:noProof/>
-          <w:sz w:val="24"/>
-          <w:szCs w:val="24"/>
-          <w:lang w:val="en-GB"/>
-        </w:rPr>
-        <w:lastRenderedPageBreak/>
+        <w:jc w:val="both"/>
+        <w:rPr>
+          <w:rFonts w:asciiTheme="minorHAnsi" w:hAnsiTheme="minorHAnsi"/>
+          <w:bCs/>
+          <w:noProof/>
+          <w:sz w:val="24"/>
+          <w:szCs w:val="24"/>
+        </w:rPr>
+      </w:pPr>
+      <w:r>
+        <w:rPr>
+          <w:rFonts w:asciiTheme="minorHAnsi" w:hAnsiTheme="minorHAnsi"/>
+          <w:bCs/>
+          <w:noProof/>
+          <w:sz w:val="24"/>
+          <w:szCs w:val="24"/>
+        </w:rPr>
+        <w:t>$</w:t>
+      </w:r>
+      <w:r>
+        <w:rPr>
+          <w:rFonts w:asciiTheme="minorHAnsi" w:hAnsiTheme="minorHAnsi"/>
+          <w:bCs/>
+          <w:noProof/>
+          <w:sz w:val="24"/>
+          <w:szCs w:val="24"/>
+          <w:lang w:val="en-GB"/>
+        </w:rPr>
+        <w:t>childNode</w:t>
+      </w:r>
+      <w:r>
+        <w:rPr>
+          <w:rFonts w:asciiTheme="minorHAnsi" w:hAnsiTheme="minorHAnsi"/>
+          <w:bCs/>
+          <w:noProof/>
+          <w:sz w:val="24"/>
+          <w:szCs w:val="24"/>
+          <w:lang w:val="en-US"/>
+        </w:rPr>
+        <w:t>.appendTo($parentNode)/prependTo($parentNode)</w:t>
+      </w:r>
+    </w:p>
+    <w:p>
+      <w:pPr>
+        <w:pStyle w:val="HTMLPreformatted"/>
+        <w:shd w:val="clear" w:color="auto" w:fill="FFFFFF" w:themeFill="background1"/>
+        <w:jc w:val="both"/>
+        <w:rPr>
+          <w:rFonts w:asciiTheme="minorHAnsi" w:hAnsiTheme="minorHAnsi"/>
+          <w:bCs/>
+          <w:noProof/>
+          <w:sz w:val="24"/>
+          <w:szCs w:val="24"/>
+        </w:rPr>
+      </w:pPr>
+      <w:r>
+        <w:rPr>
+          <w:rFonts w:asciiTheme="minorHAnsi" w:hAnsiTheme="minorHAnsi"/>
+          <w:bCs/>
+          <w:noProof/>
+          <w:sz w:val="24"/>
+          <w:szCs w:val="24"/>
+          <w:lang w:val="en-US"/>
+        </w:rPr>
+        <w:t>$parentNode.append(</w:t>
+      </w:r>
+      <w:r>
+        <w:rPr>
+          <w:rFonts w:asciiTheme="minorHAnsi" w:hAnsiTheme="minorHAnsi"/>
+          <w:bCs/>
+          <w:noProof/>
+          <w:sz w:val="24"/>
+          <w:szCs w:val="24"/>
+        </w:rPr>
+        <w:t>$</w:t>
+      </w:r>
+      <w:r>
+        <w:rPr>
+          <w:rFonts w:asciiTheme="minorHAnsi" w:hAnsiTheme="minorHAnsi"/>
+          <w:bCs/>
+          <w:noProof/>
+          <w:sz w:val="24"/>
+          <w:szCs w:val="24"/>
+          <w:lang w:val="en-GB"/>
+        </w:rPr>
+        <w:t>childNode</w:t>
+      </w:r>
+      <w:r>
+        <w:rPr>
+          <w:rFonts w:asciiTheme="minorHAnsi" w:hAnsiTheme="minorHAnsi"/>
+          <w:bCs/>
+          <w:noProof/>
+          <w:sz w:val="24"/>
+          <w:szCs w:val="24"/>
+          <w:lang w:val="en-US"/>
+        </w:rPr>
+        <w:t>)/prepend(</w:t>
+      </w:r>
+      <w:r>
+        <w:rPr>
+          <w:rFonts w:asciiTheme="minorHAnsi" w:hAnsiTheme="minorHAnsi"/>
+          <w:bCs/>
+          <w:noProof/>
+          <w:sz w:val="24"/>
+          <w:szCs w:val="24"/>
+        </w:rPr>
+        <w:t>$</w:t>
+      </w:r>
+      <w:r>
+        <w:rPr>
+          <w:rFonts w:asciiTheme="minorHAnsi" w:hAnsiTheme="minorHAnsi"/>
+          <w:bCs/>
+          <w:noProof/>
+          <w:sz w:val="24"/>
+          <w:szCs w:val="24"/>
+          <w:lang w:val="en-GB"/>
+        </w:rPr>
+        <w:t>childNode</w:t>
+      </w:r>
+      <w:r>
+        <w:rPr>
+          <w:rFonts w:asciiTheme="minorHAnsi" w:hAnsiTheme="minorHAnsi"/>
+          <w:bCs/>
+          <w:noProof/>
+          <w:sz w:val="24"/>
+          <w:szCs w:val="24"/>
+          <w:lang w:val="en-US"/>
+        </w:rPr>
+        <w:t>)</w:t>
+      </w:r>
+    </w:p>
+    <w:p>
+      <w:pPr>
+        <w:pStyle w:val="HTMLPreformatted"/>
+        <w:shd w:val="clear" w:color="auto" w:fill="FFFFFF" w:themeFill="background1"/>
+        <w:rPr>
+          <w:rFonts w:asciiTheme="minorHAnsi" w:hAnsiTheme="minorHAnsi"/>
+          <w:bCs/>
+          <w:noProof/>
+          <w:sz w:val="24"/>
+          <w:szCs w:val="24"/>
+          <w:u w:val="single"/>
+        </w:rPr>
+      </w:pPr>
+    </w:p>
+    <w:p>
+      <w:pPr>
+        <w:pStyle w:val="HTMLPreformatted"/>
+        <w:shd w:val="clear" w:color="auto" w:fill="FFFFFF" w:themeFill="background1"/>
+        <w:rPr>
+          <w:rFonts w:asciiTheme="minorHAnsi" w:hAnsiTheme="minorHAnsi"/>
+          <w:bCs/>
+          <w:noProof/>
+          <w:sz w:val="24"/>
+          <w:szCs w:val="24"/>
+          <w:lang w:val="en-GB"/>
+        </w:rPr>
+      </w:pPr>
+      <w:r>
+        <w:rPr>
+          <w:rFonts w:asciiTheme="minorHAnsi" w:hAnsiTheme="minorHAnsi"/>
+          <w:bCs/>
+          <w:noProof/>
+          <w:sz w:val="24"/>
+          <w:szCs w:val="24"/>
+          <w:lang w:val="en-GB"/>
+        </w:rPr>
         <w:t>$('&lt;ul/&gt;')</w:t>
       </w:r>
     </w:p>
@@ -5253,17 +5469,17 @@
           <w:noProof/>
           <w:sz w:val="24"/>
           <w:szCs w:val="24"/>
-          <w:lang w:val="en-GB"/>
-        </w:rPr>
-      </w:pPr>
-      <w:r>
-        <w:rPr>
-          <w:rFonts w:asciiTheme="minorHAnsi" w:hAnsiTheme="minorHAnsi"/>
-          <w:bCs/>
-          <w:noProof/>
-          <w:sz w:val="24"/>
-          <w:szCs w:val="24"/>
           <w:u w:val="single"/>
+        </w:rPr>
+      </w:pPr>
+      <w:r>
+        <w:rPr>
+          <w:rFonts w:asciiTheme="minorHAnsi" w:hAnsiTheme="minorHAnsi"/>
+          <w:bCs/>
+          <w:noProof/>
+          <w:sz w:val="24"/>
+          <w:szCs w:val="24"/>
+          <w:u w:val="single"/>
           <w:lang w:val="en-GB"/>
         </w:rPr>
         <w:t>8. Управление на атрибутите:</w:t>
@@ -5272,6 +5488,42 @@
     <w:p>
       <w:pPr>
         <w:pStyle w:val="HTMLPreformatted"/>
+        <w:shd w:val="clear" w:color="auto" w:fill="FFFFFF" w:themeFill="background1"/>
+        <w:rPr>
+          <w:rFonts w:asciiTheme="minorHAnsi" w:hAnsiTheme="minorHAnsi"/>
+          <w:bCs/>
+          <w:noProof/>
+          <w:sz w:val="24"/>
+          <w:szCs w:val="24"/>
+        </w:rPr>
+      </w:pPr>
+      <w:r>
+        <w:rPr>
+          <w:rFonts w:asciiTheme="minorHAnsi" w:hAnsiTheme="minorHAnsi"/>
+          <w:bCs/>
+          <w:noProof/>
+          <w:sz w:val="24"/>
+          <w:szCs w:val="24"/>
+          <w:u w:val="single"/>
+          <w:lang w:val="en-GB"/>
+        </w:rPr>
+        <w:t xml:space="preserve">el.attr(‘id’) – </w:t>
+      </w:r>
+      <w:r>
+        <w:rPr>
+          <w:rFonts w:asciiTheme="minorHAnsi" w:hAnsiTheme="minorHAnsi"/>
+          <w:bCs/>
+          <w:noProof/>
+          <w:sz w:val="24"/>
+          <w:szCs w:val="24"/>
+          <w:u w:val="single"/>
+        </w:rPr>
+        <w:t>връща стойността на указания атрибут</w:t>
+      </w:r>
+    </w:p>
+    <w:p>
+      <w:pPr>
+        <w:pStyle w:val="HTMLPreformatted"/>
         <w:shd w:val="clear" w:color="auto" w:fill="FFFFFF"/>
         <w:rPr>
           <w:rFonts w:asciiTheme="minorHAnsi" w:hAnsiTheme="minorHAnsi"/>
@@ -5279,7 +5531,6 @@
           <w:color w:val="000000"/>
           <w:sz w:val="24"/>
           <w:szCs w:val="24"/>
-          <w:lang w:val="en-GB"/>
         </w:rPr>
       </w:pPr>
       <w:r>
@@ -5344,16 +5595,198 @@
     </w:p>
     <w:p>
       <w:pPr>
-        <w:pStyle w:val="HTMLPreformatted"/>
-        <w:shd w:val="clear" w:color="auto" w:fill="FFFFFF" w:themeFill="background1"/>
-        <w:rPr>
-          <w:rFonts w:asciiTheme="minorHAnsi" w:hAnsiTheme="minorHAnsi"/>
-          <w:noProof/>
-          <w:sz w:val="24"/>
-          <w:szCs w:val="24"/>
-          <w:lang w:val="en-GB"/>
-        </w:rPr>
-      </w:pPr>
+        <w:shd w:val="clear" w:color="auto" w:fill="FFFFFF"/>
+        <w:tabs>
+          <w:tab w:val="left" w:pos="916"/>
+          <w:tab w:val="left" w:pos="1832"/>
+          <w:tab w:val="left" w:pos="2748"/>
+          <w:tab w:val="left" w:pos="3664"/>
+          <w:tab w:val="left" w:pos="4580"/>
+          <w:tab w:val="left" w:pos="5496"/>
+          <w:tab w:val="left" w:pos="6412"/>
+          <w:tab w:val="left" w:pos="7328"/>
+          <w:tab w:val="left" w:pos="8244"/>
+          <w:tab w:val="left" w:pos="9160"/>
+          <w:tab w:val="left" w:pos="10076"/>
+          <w:tab w:val="left" w:pos="10992"/>
+          <w:tab w:val="left" w:pos="11908"/>
+          <w:tab w:val="left" w:pos="12824"/>
+          <w:tab w:val="left" w:pos="13740"/>
+          <w:tab w:val="left" w:pos="14656"/>
+        </w:tabs>
+        <w:spacing w:after="0" w:line="240" w:lineRule="auto"/>
+        <w:rPr>
+          <w:rFonts w:eastAsia="Times New Roman" w:cs="Courier New"/>
+          <w:sz w:val="24"/>
+          <w:szCs w:val="24"/>
+          <w:lang w:val="bg-BG" w:eastAsia="bg-BG"/>
+        </w:rPr>
+      </w:pPr>
+      <w:proofErr w:type="spellStart"/>
+      <w:r>
+        <w:rPr>
+          <w:rFonts w:eastAsia="Times New Roman" w:cs="Courier New"/>
+          <w:sz w:val="24"/>
+          <w:szCs w:val="24"/>
+          <w:lang w:val="bg-BG" w:eastAsia="bg-BG"/>
+        </w:rPr>
+        <w:t>parseInt($</w:t>
+      </w:r>
+      <w:proofErr w:type="spellEnd"/>
+      <w:r>
+        <w:rPr>
+          <w:rFonts w:eastAsia="Times New Roman" w:cs="Courier New"/>
+          <w:sz w:val="24"/>
+          <w:szCs w:val="24"/>
+          <w:lang w:eastAsia="bg-BG"/>
+        </w:rPr>
+        <w:t>node</w:t>
+      </w:r>
+      <w:proofErr w:type="spellStart"/>
+      <w:r>
+        <w:rPr>
+          <w:rFonts w:eastAsia="Times New Roman" w:cs="Courier New"/>
+          <w:sz w:val="24"/>
+          <w:szCs w:val="24"/>
+          <w:lang w:val="bg-BG" w:eastAsia="bg-BG"/>
+        </w:rPr>
+        <w:t>.css(</w:t>
+      </w:r>
+      <w:r>
+        <w:rPr>
+          <w:rFonts w:eastAsia="Times New Roman" w:cs="Courier New"/>
+          <w:bCs/>
+          <w:sz w:val="24"/>
+          <w:szCs w:val="24"/>
+          <w:lang w:val="bg-BG" w:eastAsia="bg-BG"/>
+        </w:rPr>
+        <w:t>'width</w:t>
+      </w:r>
+      <w:proofErr w:type="spellEnd"/>
+      <w:r>
+        <w:rPr>
+          <w:rFonts w:eastAsia="Times New Roman" w:cs="Courier New"/>
+          <w:bCs/>
+          <w:sz w:val="24"/>
+          <w:szCs w:val="24"/>
+          <w:lang w:val="bg-BG" w:eastAsia="bg-BG"/>
+        </w:rPr>
+        <w:t>'</w:t>
+      </w:r>
+      <w:r>
+        <w:rPr>
+          <w:rFonts w:eastAsia="Times New Roman" w:cs="Courier New"/>
+          <w:sz w:val="24"/>
+          <w:szCs w:val="24"/>
+          <w:lang w:val="bg-BG" w:eastAsia="bg-BG"/>
+        </w:rPr>
+        <w:t>)); -</w:t>
+      </w:r>
+      <w:r>
+        <w:rPr>
+          <w:rFonts w:eastAsia="Times New Roman" w:cs="Courier New"/>
+          <w:sz w:val="24"/>
+          <w:szCs w:val="24"/>
+          <w:lang w:eastAsia="bg-BG"/>
+        </w:rPr>
+        <w:t xml:space="preserve"> </w:t>
+      </w:r>
+      <w:r>
+        <w:rPr>
+          <w:rFonts w:eastAsia="Times New Roman" w:cs="Courier New"/>
+          <w:sz w:val="24"/>
+          <w:szCs w:val="24"/>
+          <w:lang w:val="bg-BG" w:eastAsia="bg-BG"/>
+        </w:rPr>
+        <w:t xml:space="preserve">връща </w:t>
+      </w:r>
+      <w:proofErr w:type="spellStart"/>
+      <w:r>
+        <w:rPr>
+          <w:rFonts w:eastAsia="Times New Roman" w:cs="Courier New"/>
+          <w:sz w:val="24"/>
+          <w:szCs w:val="24"/>
+          <w:lang w:val="bg-BG" w:eastAsia="bg-BG"/>
+        </w:rPr>
+        <w:t>стринг</w:t>
+      </w:r>
+      <w:proofErr w:type="spellEnd"/>
+      <w:r>
+        <w:rPr>
+          <w:rFonts w:eastAsia="Times New Roman" w:cs="Courier New"/>
+          <w:sz w:val="24"/>
+          <w:szCs w:val="24"/>
+          <w:lang w:val="bg-BG" w:eastAsia="bg-BG"/>
+        </w:rPr>
+        <w:t xml:space="preserve">, трябва да се </w:t>
+      </w:r>
+      <w:proofErr w:type="spellStart"/>
+      <w:r>
+        <w:rPr>
+          <w:rFonts w:eastAsia="Times New Roman" w:cs="Courier New"/>
+          <w:sz w:val="24"/>
+          <w:szCs w:val="24"/>
+          <w:lang w:val="bg-BG" w:eastAsia="bg-BG"/>
+        </w:rPr>
+        <w:t>парсне</w:t>
+      </w:r>
+      <w:proofErr w:type="spellEnd"/>
+      <w:r>
+        <w:rPr>
+          <w:rFonts w:eastAsia="Times New Roman" w:cs="Courier New"/>
+          <w:sz w:val="24"/>
+          <w:szCs w:val="24"/>
+          <w:lang w:val="bg-BG" w:eastAsia="bg-BG"/>
+        </w:rPr>
+        <w:br/>
+      </w:r>
+      <w:proofErr w:type="spellStart"/>
+      <w:r>
+        <w:rPr>
+          <w:rFonts w:eastAsia="Times New Roman" w:cs="Courier New"/>
+          <w:sz w:val="24"/>
+          <w:szCs w:val="24"/>
+          <w:lang w:val="bg-BG" w:eastAsia="bg-BG"/>
+        </w:rPr>
+        <w:t>$</w:t>
+      </w:r>
+      <w:proofErr w:type="spellEnd"/>
+      <w:r>
+        <w:rPr>
+          <w:rFonts w:eastAsia="Times New Roman" w:cs="Courier New"/>
+          <w:sz w:val="24"/>
+          <w:szCs w:val="24"/>
+          <w:lang w:eastAsia="bg-BG"/>
+        </w:rPr>
+        <w:t>node</w:t>
+      </w:r>
+      <w:r>
+        <w:rPr>
+          <w:rFonts w:eastAsia="Times New Roman" w:cs="Courier New"/>
+          <w:sz w:val="24"/>
+          <w:szCs w:val="24"/>
+          <w:lang w:val="bg-BG" w:eastAsia="bg-BG"/>
+        </w:rPr>
+        <w:t>.</w:t>
+      </w:r>
+      <w:r>
+        <w:rPr>
+          <w:rFonts w:eastAsia="Times New Roman" w:cs="Courier New"/>
+          <w:sz w:val="24"/>
+          <w:szCs w:val="24"/>
+          <w:lang w:eastAsia="bg-BG"/>
+        </w:rPr>
+        <w:t xml:space="preserve">width() – </w:t>
+      </w:r>
+      <w:r>
+        <w:rPr>
+          <w:rFonts w:eastAsia="Times New Roman" w:cs="Courier New"/>
+          <w:sz w:val="24"/>
+          <w:szCs w:val="24"/>
+          <w:lang w:val="bg-BG" w:eastAsia="bg-BG"/>
+        </w:rPr>
+        <w:t>връща директно числовата стойност</w:t>
+      </w:r>
     </w:p>
     <w:p>
       <w:pPr>
@@ -5398,7 +5831,11 @@
         <w:pStyle w:val="HTMLPreformatted"/>
         <w:shd w:val="clear" w:color="auto" w:fill="FFFFFF" w:themeFill="background1"/>
         <w:rPr>
-          <w:noProof/>
+          <w:rFonts w:asciiTheme="minorHAnsi" w:hAnsiTheme="minorHAnsi"/>
+          <w:noProof/>
+          <w:color w:val="000000"/>
+          <w:sz w:val="24"/>
+          <w:szCs w:val="24"/>
           <w:lang w:val="en-GB"/>
         </w:rPr>
       </w:pPr>
@@ -5435,6 +5872,562 @@
         </w:rPr>
         <w:t>);</w:t>
       </w:r>
+    </w:p>
+    <w:p>
+      <w:pPr>
+        <w:pStyle w:val="HTMLPreformatted"/>
+        <w:shd w:val="clear" w:color="auto" w:fill="FFFFFF" w:themeFill="background1"/>
+        <w:rPr>
+          <w:rFonts w:asciiTheme="minorHAnsi" w:hAnsiTheme="minorHAnsi"/>
+          <w:noProof/>
+          <w:color w:val="000000"/>
+          <w:sz w:val="24"/>
+          <w:szCs w:val="24"/>
+          <w:lang w:val="en-GB"/>
+        </w:rPr>
+      </w:pPr>
+    </w:p>
+    <w:p>
+      <w:pPr>
+        <w:pStyle w:val="HTMLPreformatted"/>
+        <w:shd w:val="clear" w:color="auto" w:fill="FFFFFF" w:themeFill="background1"/>
+        <w:rPr>
+          <w:rFonts w:asciiTheme="minorHAnsi" w:hAnsiTheme="minorHAnsi"/>
+          <w:noProof/>
+          <w:color w:val="000000"/>
+          <w:sz w:val="24"/>
+          <w:szCs w:val="24"/>
+        </w:rPr>
+      </w:pPr>
+      <w:r>
+        <w:rPr>
+          <w:rFonts w:asciiTheme="minorHAnsi" w:hAnsiTheme="minorHAnsi"/>
+          <w:noProof/>
+          <w:color w:val="000000"/>
+          <w:sz w:val="24"/>
+          <w:szCs w:val="24"/>
+          <w:lang w:val="en-GB"/>
+        </w:rPr>
+        <w:t>10.</w:t>
+      </w:r>
+      <w:r>
+        <w:rPr>
+          <w:rFonts w:asciiTheme="minorHAnsi" w:hAnsiTheme="minorHAnsi"/>
+          <w:noProof/>
+          <w:color w:val="000000"/>
+          <w:sz w:val="24"/>
+          <w:szCs w:val="24"/>
+        </w:rPr>
+        <w:t>Управление на падащи менюта:</w:t>
+      </w:r>
+    </w:p>
+    <w:p>
+      <w:pPr>
+        <w:shd w:val="clear" w:color="auto" w:fill="FFFFFF"/>
+        <w:tabs>
+          <w:tab w:val="left" w:pos="916"/>
+          <w:tab w:val="left" w:pos="1832"/>
+          <w:tab w:val="left" w:pos="2748"/>
+          <w:tab w:val="left" w:pos="3664"/>
+          <w:tab w:val="left" w:pos="4580"/>
+          <w:tab w:val="left" w:pos="5496"/>
+          <w:tab w:val="left" w:pos="6412"/>
+          <w:tab w:val="left" w:pos="7328"/>
+          <w:tab w:val="left" w:pos="8244"/>
+          <w:tab w:val="left" w:pos="9160"/>
+          <w:tab w:val="left" w:pos="10076"/>
+          <w:tab w:val="left" w:pos="10992"/>
+          <w:tab w:val="left" w:pos="11908"/>
+          <w:tab w:val="left" w:pos="12824"/>
+          <w:tab w:val="left" w:pos="13740"/>
+          <w:tab w:val="left" w:pos="14656"/>
+        </w:tabs>
+        <w:spacing w:after="0" w:line="240" w:lineRule="auto"/>
+        <w:rPr>
+          <w:rFonts w:eastAsia="Times New Roman" w:cs="Courier New"/>
+          <w:iCs/>
+          <w:sz w:val="24"/>
+          <w:szCs w:val="24"/>
+          <w:lang w:val="bg-BG" w:eastAsia="bg-BG"/>
+        </w:rPr>
+      </w:pPr>
+      <w:proofErr w:type="spellStart"/>
+      <w:r>
+        <w:rPr>
+          <w:rFonts w:eastAsia="Times New Roman" w:cs="Courier New"/>
+          <w:iCs/>
+          <w:sz w:val="24"/>
+          <w:szCs w:val="24"/>
+          <w:lang w:val="bg-BG" w:eastAsia="bg-BG"/>
+        </w:rPr>
+        <w:t>$('ul').hide().slideDown().slideUp(</w:t>
+      </w:r>
+      <w:proofErr w:type="spellEnd"/>
+      <w:r>
+        <w:rPr>
+          <w:rFonts w:eastAsia="Times New Roman" w:cs="Courier New"/>
+          <w:iCs/>
+          <w:sz w:val="24"/>
+          <w:szCs w:val="24"/>
+          <w:lang w:val="bg-BG" w:eastAsia="bg-BG"/>
+        </w:rPr>
+        <w:t>);</w:t>
+      </w:r>
+      <w:r>
+        <w:rPr>
+          <w:rFonts w:eastAsia="Times New Roman" w:cs="Courier New"/>
+          <w:iCs/>
+          <w:sz w:val="24"/>
+          <w:szCs w:val="24"/>
+          <w:lang w:val="bg-BG" w:eastAsia="bg-BG"/>
+        </w:rPr>
+        <w:br/>
+      </w:r>
+      <w:proofErr w:type="spellStart"/>
+      <w:r>
+        <w:rPr>
+          <w:rFonts w:eastAsia="Times New Roman" w:cs="Courier New"/>
+          <w:iCs/>
+          <w:sz w:val="24"/>
+          <w:szCs w:val="24"/>
+          <w:lang w:val="bg-BG" w:eastAsia="bg-BG"/>
+        </w:rPr>
+        <w:t>$('ul').slideUp().slideDown(</w:t>
+      </w:r>
+      <w:proofErr w:type="spellEnd"/>
+      <w:r>
+        <w:rPr>
+          <w:rFonts w:eastAsia="Times New Roman" w:cs="Courier New"/>
+          <w:iCs/>
+          <w:sz w:val="24"/>
+          <w:szCs w:val="24"/>
+          <w:lang w:val="bg-BG" w:eastAsia="bg-BG"/>
+        </w:rPr>
+        <w:t>);</w:t>
+      </w:r>
+    </w:p>
+    <w:p>
+      <w:pPr>
+        <w:shd w:val="clear" w:color="auto" w:fill="FFFFFF"/>
+        <w:tabs>
+          <w:tab w:val="left" w:pos="916"/>
+          <w:tab w:val="left" w:pos="1832"/>
+          <w:tab w:val="left" w:pos="2748"/>
+          <w:tab w:val="left" w:pos="3664"/>
+          <w:tab w:val="left" w:pos="4580"/>
+          <w:tab w:val="left" w:pos="5496"/>
+          <w:tab w:val="left" w:pos="6412"/>
+          <w:tab w:val="left" w:pos="7328"/>
+          <w:tab w:val="left" w:pos="8244"/>
+          <w:tab w:val="left" w:pos="9160"/>
+          <w:tab w:val="left" w:pos="10076"/>
+          <w:tab w:val="left" w:pos="10992"/>
+          <w:tab w:val="left" w:pos="11908"/>
+          <w:tab w:val="left" w:pos="12824"/>
+          <w:tab w:val="left" w:pos="13740"/>
+          <w:tab w:val="left" w:pos="14656"/>
+        </w:tabs>
+        <w:spacing w:after="0" w:line="240" w:lineRule="auto"/>
+        <w:rPr>
+          <w:rFonts w:eastAsia="Times New Roman" w:cs="Courier New"/>
+          <w:iCs/>
+          <w:sz w:val="24"/>
+          <w:szCs w:val="24"/>
+          <w:lang w:val="bg-BG" w:eastAsia="bg-BG"/>
+        </w:rPr>
+      </w:pPr>
+    </w:p>
+    <w:p>
+      <w:pPr>
+        <w:shd w:val="clear" w:color="auto" w:fill="FFFFFF"/>
+        <w:tabs>
+          <w:tab w:val="left" w:pos="916"/>
+          <w:tab w:val="left" w:pos="1832"/>
+          <w:tab w:val="left" w:pos="2748"/>
+          <w:tab w:val="left" w:pos="3664"/>
+          <w:tab w:val="left" w:pos="4580"/>
+          <w:tab w:val="left" w:pos="5496"/>
+          <w:tab w:val="left" w:pos="6412"/>
+          <w:tab w:val="left" w:pos="7328"/>
+          <w:tab w:val="left" w:pos="8244"/>
+          <w:tab w:val="left" w:pos="9160"/>
+          <w:tab w:val="left" w:pos="10076"/>
+          <w:tab w:val="left" w:pos="10992"/>
+          <w:tab w:val="left" w:pos="11908"/>
+          <w:tab w:val="left" w:pos="12824"/>
+          <w:tab w:val="left" w:pos="13740"/>
+          <w:tab w:val="left" w:pos="14656"/>
+        </w:tabs>
+        <w:spacing w:after="0" w:line="240" w:lineRule="auto"/>
+        <w:rPr>
+          <w:rFonts w:eastAsia="Times New Roman" w:cs="Courier New"/>
+          <w:iCs/>
+          <w:sz w:val="24"/>
+          <w:szCs w:val="24"/>
+          <w:lang w:val="bg-BG" w:eastAsia="bg-BG"/>
+        </w:rPr>
+      </w:pPr>
+      <w:r>
+        <w:rPr>
+          <w:rFonts w:eastAsia="Times New Roman" w:cs="Courier New"/>
+          <w:iCs/>
+          <w:sz w:val="24"/>
+          <w:szCs w:val="24"/>
+          <w:lang w:val="bg-BG" w:eastAsia="bg-BG"/>
+        </w:rPr>
+        <w:t xml:space="preserve">11. </w:t>
+      </w:r>
+      <w:proofErr w:type="gramStart"/>
+      <w:r>
+        <w:rPr>
+          <w:rFonts w:eastAsia="Times New Roman" w:cs="Courier New"/>
+          <w:iCs/>
+          <w:sz w:val="24"/>
+          <w:szCs w:val="24"/>
+          <w:lang w:eastAsia="bg-BG"/>
+        </w:rPr>
+        <w:t>Hover(</w:t>
+      </w:r>
+      <w:proofErr w:type="gramEnd"/>
+      <w:r>
+        <w:rPr>
+          <w:rFonts w:eastAsia="Times New Roman" w:cs="Courier New"/>
+          <w:iCs/>
+          <w:sz w:val="24"/>
+          <w:szCs w:val="24"/>
+          <w:lang w:eastAsia="bg-BG"/>
+        </w:rPr>
+        <w:t>)</w:t>
+      </w:r>
+      <w:r>
+        <w:rPr>
+          <w:rFonts w:eastAsia="Times New Roman" w:cs="Courier New"/>
+          <w:iCs/>
+          <w:sz w:val="24"/>
+          <w:szCs w:val="24"/>
+          <w:lang w:val="bg-BG" w:eastAsia="bg-BG"/>
+        </w:rPr>
+        <w:t xml:space="preserve"> </w:t>
+      </w:r>
+      <w:proofErr w:type="spellStart"/>
+      <w:r>
+        <w:rPr>
+          <w:rFonts w:eastAsia="Times New Roman" w:cs="Courier New"/>
+          <w:iCs/>
+          <w:sz w:val="24"/>
+          <w:szCs w:val="24"/>
+          <w:lang w:val="bg-BG" w:eastAsia="bg-BG"/>
+        </w:rPr>
+        <w:t>фунцкия</w:t>
+      </w:r>
+      <w:proofErr w:type="spellEnd"/>
+    </w:p>
+    <w:p>
+      <w:pPr>
+        <w:shd w:val="clear" w:color="auto" w:fill="FFFFFF"/>
+        <w:tabs>
+          <w:tab w:val="left" w:pos="916"/>
+          <w:tab w:val="left" w:pos="1832"/>
+          <w:tab w:val="left" w:pos="2748"/>
+          <w:tab w:val="left" w:pos="3664"/>
+          <w:tab w:val="left" w:pos="4580"/>
+          <w:tab w:val="left" w:pos="5496"/>
+          <w:tab w:val="left" w:pos="6412"/>
+          <w:tab w:val="left" w:pos="7328"/>
+          <w:tab w:val="left" w:pos="8244"/>
+          <w:tab w:val="left" w:pos="9160"/>
+          <w:tab w:val="left" w:pos="10076"/>
+          <w:tab w:val="left" w:pos="10992"/>
+          <w:tab w:val="left" w:pos="11908"/>
+          <w:tab w:val="left" w:pos="12824"/>
+          <w:tab w:val="left" w:pos="13740"/>
+          <w:tab w:val="left" w:pos="14656"/>
+        </w:tabs>
+        <w:spacing w:after="0" w:line="240" w:lineRule="auto"/>
+        <w:rPr>
+          <w:rFonts w:eastAsia="Times New Roman" w:cs="Courier New"/>
+          <w:sz w:val="24"/>
+          <w:szCs w:val="24"/>
+          <w:lang w:val="bg-BG" w:eastAsia="bg-BG"/>
+        </w:rPr>
+      </w:pPr>
+      <w:proofErr w:type="spellStart"/>
+      <w:r>
+        <w:rPr>
+          <w:rFonts w:eastAsia="Times New Roman" w:cs="Courier New"/>
+          <w:bCs/>
+          <w:sz w:val="24"/>
+          <w:szCs w:val="24"/>
+          <w:lang w:val="bg-BG" w:eastAsia="bg-BG"/>
+        </w:rPr>
+        <w:t>$</w:t>
+      </w:r>
+      <w:r>
+        <w:rPr>
+          <w:rFonts w:eastAsia="Times New Roman" w:cs="Courier New"/>
+          <w:sz w:val="24"/>
+          <w:szCs w:val="24"/>
+          <w:lang w:val="bg-BG" w:eastAsia="bg-BG"/>
+        </w:rPr>
+        <w:t>(</w:t>
+      </w:r>
+      <w:r>
+        <w:rPr>
+          <w:rFonts w:eastAsia="Times New Roman" w:cs="Courier New"/>
+          <w:bCs/>
+          <w:sz w:val="24"/>
+          <w:szCs w:val="24"/>
+          <w:lang w:val="bg-BG" w:eastAsia="bg-BG"/>
+        </w:rPr>
+        <w:t>'ul'</w:t>
+      </w:r>
+      <w:r>
+        <w:rPr>
+          <w:rFonts w:eastAsia="Times New Roman" w:cs="Courier New"/>
+          <w:sz w:val="24"/>
+          <w:szCs w:val="24"/>
+          <w:lang w:val="bg-BG" w:eastAsia="bg-BG"/>
+        </w:rPr>
+        <w:t>).hover(</w:t>
+      </w:r>
+      <w:r>
+        <w:rPr>
+          <w:rFonts w:eastAsia="Times New Roman" w:cs="Courier New"/>
+          <w:bCs/>
+          <w:sz w:val="24"/>
+          <w:szCs w:val="24"/>
+          <w:lang w:val="bg-BG" w:eastAsia="bg-BG"/>
+        </w:rPr>
+        <w:t>function</w:t>
+      </w:r>
+      <w:r>
+        <w:rPr>
+          <w:rFonts w:eastAsia="Times New Roman" w:cs="Courier New"/>
+          <w:sz w:val="24"/>
+          <w:szCs w:val="24"/>
+          <w:lang w:val="bg-BG" w:eastAsia="bg-BG"/>
+        </w:rPr>
+        <w:t>(){</w:t>
+      </w:r>
+      <w:proofErr w:type="spellEnd"/>
+      <w:r>
+        <w:rPr>
+          <w:rFonts w:eastAsia="Times New Roman" w:cs="Courier New"/>
+          <w:sz w:val="24"/>
+          <w:szCs w:val="24"/>
+          <w:lang w:val="bg-BG" w:eastAsia="bg-BG"/>
+        </w:rPr>
+        <w:br/>
+        <w:t xml:space="preserve">    </w:t>
+      </w:r>
+      <w:proofErr w:type="spellStart"/>
+      <w:r>
+        <w:rPr>
+          <w:rFonts w:eastAsia="Times New Roman" w:cs="Courier New"/>
+          <w:bCs/>
+          <w:sz w:val="24"/>
+          <w:szCs w:val="24"/>
+          <w:lang w:val="bg-BG" w:eastAsia="bg-BG"/>
+        </w:rPr>
+        <w:t>console</w:t>
+      </w:r>
+      <w:r>
+        <w:rPr>
+          <w:rFonts w:eastAsia="Times New Roman" w:cs="Courier New"/>
+          <w:sz w:val="24"/>
+          <w:szCs w:val="24"/>
+          <w:lang w:val="bg-BG" w:eastAsia="bg-BG"/>
+        </w:rPr>
+        <w:t>.log(</w:t>
+      </w:r>
+      <w:r>
+        <w:rPr>
+          <w:rFonts w:eastAsia="Times New Roman" w:cs="Courier New"/>
+          <w:bCs/>
+          <w:sz w:val="24"/>
+          <w:szCs w:val="24"/>
+          <w:lang w:val="bg-BG" w:eastAsia="bg-BG"/>
+        </w:rPr>
+        <w:t>'hovered</w:t>
+      </w:r>
+      <w:proofErr w:type="spellEnd"/>
+      <w:r>
+        <w:rPr>
+          <w:rFonts w:eastAsia="Times New Roman" w:cs="Courier New"/>
+          <w:bCs/>
+          <w:sz w:val="24"/>
+          <w:szCs w:val="24"/>
+          <w:lang w:val="bg-BG" w:eastAsia="bg-BG"/>
+        </w:rPr>
+        <w:t>'</w:t>
+      </w:r>
+      <w:r>
+        <w:rPr>
+          <w:rFonts w:eastAsia="Times New Roman" w:cs="Courier New"/>
+          <w:sz w:val="24"/>
+          <w:szCs w:val="24"/>
+          <w:lang w:val="bg-BG" w:eastAsia="bg-BG"/>
+        </w:rPr>
+        <w:t>);</w:t>
+      </w:r>
+      <w:r>
+        <w:rPr>
+          <w:rFonts w:eastAsia="Times New Roman" w:cs="Courier New"/>
+          <w:sz w:val="24"/>
+          <w:szCs w:val="24"/>
+          <w:lang w:val="bg-BG" w:eastAsia="bg-BG"/>
+        </w:rPr>
+        <w:br/>
+        <w:t xml:space="preserve">}, </w:t>
+      </w:r>
+      <w:proofErr w:type="spellStart"/>
+      <w:r>
+        <w:rPr>
+          <w:rFonts w:eastAsia="Times New Roman" w:cs="Courier New"/>
+          <w:bCs/>
+          <w:sz w:val="24"/>
+          <w:szCs w:val="24"/>
+          <w:lang w:val="bg-BG" w:eastAsia="bg-BG"/>
+        </w:rPr>
+        <w:t>function</w:t>
+      </w:r>
+      <w:r>
+        <w:rPr>
+          <w:rFonts w:eastAsia="Times New Roman" w:cs="Courier New"/>
+          <w:sz w:val="24"/>
+          <w:szCs w:val="24"/>
+          <w:lang w:val="bg-BG" w:eastAsia="bg-BG"/>
+        </w:rPr>
+        <w:t>(){</w:t>
+      </w:r>
+      <w:proofErr w:type="spellEnd"/>
+      <w:r>
+        <w:rPr>
+          <w:rFonts w:eastAsia="Times New Roman" w:cs="Courier New"/>
+          <w:sz w:val="24"/>
+          <w:szCs w:val="24"/>
+          <w:lang w:val="bg-BG" w:eastAsia="bg-BG"/>
+        </w:rPr>
+        <w:br/>
+        <w:t xml:space="preserve">    </w:t>
+      </w:r>
+      <w:proofErr w:type="spellStart"/>
+      <w:r>
+        <w:rPr>
+          <w:rFonts w:eastAsia="Times New Roman" w:cs="Courier New"/>
+          <w:bCs/>
+          <w:sz w:val="24"/>
+          <w:szCs w:val="24"/>
+          <w:lang w:val="bg-BG" w:eastAsia="bg-BG"/>
+        </w:rPr>
+        <w:t>console</w:t>
+      </w:r>
+      <w:r>
+        <w:rPr>
+          <w:rFonts w:eastAsia="Times New Roman" w:cs="Courier New"/>
+          <w:sz w:val="24"/>
+          <w:szCs w:val="24"/>
+          <w:lang w:val="bg-BG" w:eastAsia="bg-BG"/>
+        </w:rPr>
+        <w:t>.log(</w:t>
+      </w:r>
+      <w:r>
+        <w:rPr>
+          <w:rFonts w:eastAsia="Times New Roman" w:cs="Courier New"/>
+          <w:bCs/>
+          <w:sz w:val="24"/>
+          <w:szCs w:val="24"/>
+          <w:lang w:val="bg-BG" w:eastAsia="bg-BG"/>
+        </w:rPr>
+        <w:t>'UNhovered</w:t>
+      </w:r>
+      <w:proofErr w:type="spellEnd"/>
+      <w:r>
+        <w:rPr>
+          <w:rFonts w:eastAsia="Times New Roman" w:cs="Courier New"/>
+          <w:bCs/>
+          <w:sz w:val="24"/>
+          <w:szCs w:val="24"/>
+          <w:lang w:val="bg-BG" w:eastAsia="bg-BG"/>
+        </w:rPr>
+        <w:t>'</w:t>
+      </w:r>
+      <w:r>
+        <w:rPr>
+          <w:rFonts w:eastAsia="Times New Roman" w:cs="Courier New"/>
+          <w:sz w:val="24"/>
+          <w:szCs w:val="24"/>
+          <w:lang w:val="bg-BG" w:eastAsia="bg-BG"/>
+        </w:rPr>
+        <w:t>);</w:t>
+      </w:r>
+      <w:r>
+        <w:rPr>
+          <w:rFonts w:eastAsia="Times New Roman" w:cs="Courier New"/>
+          <w:sz w:val="24"/>
+          <w:szCs w:val="24"/>
+          <w:lang w:val="bg-BG" w:eastAsia="bg-BG"/>
+        </w:rPr>
+        <w:br/>
+      </w:r>
+      <w:r>
+        <w:rPr>
+          <w:rFonts w:eastAsia="Times New Roman" w:cs="Courier New"/>
+          <w:sz w:val="24"/>
+          <w:szCs w:val="24"/>
+          <w:shd w:val="clear" w:color="auto" w:fill="E4E4FF"/>
+          <w:lang w:val="bg-BG" w:eastAsia="bg-BG"/>
+        </w:rPr>
+        <w:t>}</w:t>
+      </w:r>
+      <w:r>
+        <w:rPr>
+          <w:rFonts w:eastAsia="Times New Roman" w:cs="Courier New"/>
+          <w:sz w:val="24"/>
+          <w:szCs w:val="24"/>
+          <w:lang w:val="bg-BG" w:eastAsia="bg-BG"/>
+        </w:rPr>
+        <w:t>);</w:t>
+      </w:r>
+    </w:p>
+    <w:p>
+      <w:pPr>
+        <w:shd w:val="clear" w:color="auto" w:fill="FFFFFF"/>
+        <w:tabs>
+          <w:tab w:val="left" w:pos="916"/>
+          <w:tab w:val="left" w:pos="1832"/>
+          <w:tab w:val="left" w:pos="2748"/>
+          <w:tab w:val="left" w:pos="3664"/>
+          <w:tab w:val="left" w:pos="4580"/>
+          <w:tab w:val="left" w:pos="5496"/>
+          <w:tab w:val="left" w:pos="6412"/>
+          <w:tab w:val="left" w:pos="7328"/>
+          <w:tab w:val="left" w:pos="8244"/>
+          <w:tab w:val="left" w:pos="9160"/>
+          <w:tab w:val="left" w:pos="10076"/>
+          <w:tab w:val="left" w:pos="10992"/>
+          <w:tab w:val="left" w:pos="11908"/>
+          <w:tab w:val="left" w:pos="12824"/>
+          <w:tab w:val="left" w:pos="13740"/>
+          <w:tab w:val="left" w:pos="14656"/>
+        </w:tabs>
+        <w:spacing w:after="0" w:line="240" w:lineRule="auto"/>
+        <w:rPr>
+          <w:rFonts w:eastAsia="Times New Roman" w:cs="Courier New"/>
+          <w:sz w:val="24"/>
+          <w:szCs w:val="24"/>
+          <w:lang w:val="bg-BG" w:eastAsia="bg-BG"/>
+        </w:rPr>
+      </w:pPr>
+    </w:p>
+    <w:p>
+      <w:pPr>
+        <w:pStyle w:val="HTMLPreformatted"/>
+        <w:shd w:val="clear" w:color="auto" w:fill="FFFFFF" w:themeFill="background1"/>
+        <w:rPr>
+          <w:noProof/>
+        </w:rPr>
+      </w:pPr>
     </w:p>
     <w:p>
       <w:pPr>
@@ -5452,6 +6445,154 @@
     </w:sectPr>
   </w:body>
 </w:document>
+</file>
+
+<file path=word/numbering.xml><?xml version="1.0" encoding="utf-8"?>
+<w:numbering xmlns:wpc="http://schemas.microsoft.com/office/word/2010/wordprocessingCanvas" xmlns:mc="http://schemas.openxmlformats.org/markup-compatibility/2006" xmlns:o="urn:schemas-microsoft-com:office:office" xmlns:r="http://schemas.openxmlformats.org/officeDocument/2006/relationships" xmlns:m="http://schemas.openxmlformats.org/officeDocument/2006/math" xmlns:v="urn:schemas-microsoft-com:vml" xmlns:wp14="http://schemas.microsoft.com/office/word/2010/wordprocessingDrawing" xmlns:wp="http://schemas.openxmlformats.org/drawingml/2006/wordprocessingDrawing" xmlns:w10="urn:schemas-microsoft-com:office:word" xmlns:w="http://schemas.openxmlformats.org/wordprocessingml/2006/main" xmlns:w14="http://schemas.microsoft.com/office/word/2010/wordml" xmlns:wpg="http://schemas.microsoft.com/office/word/2010/wordprocessingGroup" xmlns:wpi="http://schemas.microsoft.com/office/word/2010/wordprocessingInk" xmlns:wne="http://schemas.microsoft.com/office/word/2006/wordml" xmlns:wps="http://schemas.microsoft.com/office/word/2010/wordprocessingShape" mc:Ignorable="w14 wp14">
+  <w:abstractNum w:abstractNumId="0">
+    <w:nsid w:val="3EDE0DFA"/>
+    <w:multiLevelType w:val="hybridMultilevel"/>
+    <w:tmpl w:val="C7B0410E"/>
+    <w:lvl w:ilvl="0" w:tplc="026C62DC">
+      <w:start w:val="1"/>
+      <w:numFmt w:val="bullet"/>
+      <w:lvlText w:val=""/>
+      <w:lvlJc w:val="left"/>
+      <w:pPr>
+        <w:tabs>
+          <w:tab w:val="num" w:pos="720"/>
+        </w:tabs>
+        <w:ind w:left="720" w:hanging="360"/>
+      </w:pPr>
+      <w:rPr>
+        <w:rFonts w:ascii="Wingdings 2" w:hAnsi="Wingdings 2" w:hint="default"/>
+      </w:rPr>
+    </w:lvl>
+    <w:lvl w:ilvl="1" w:tplc="0456B20E">
+      <w:start w:val="1"/>
+      <w:numFmt w:val="bullet"/>
+      <w:lvlText w:val=""/>
+      <w:lvlJc w:val="left"/>
+      <w:pPr>
+        <w:tabs>
+          <w:tab w:val="num" w:pos="1440"/>
+        </w:tabs>
+        <w:ind w:left="1440" w:hanging="360"/>
+      </w:pPr>
+      <w:rPr>
+        <w:rFonts w:ascii="Wingdings 2" w:hAnsi="Wingdings 2" w:hint="default"/>
+      </w:rPr>
+    </w:lvl>
+    <w:lvl w:ilvl="2" w:tplc="347E4018" w:tentative="1">
+      <w:start w:val="1"/>
+      <w:numFmt w:val="bullet"/>
+      <w:lvlText w:val=""/>
+      <w:lvlJc w:val="left"/>
+      <w:pPr>
+        <w:tabs>
+          <w:tab w:val="num" w:pos="2160"/>
+        </w:tabs>
+        <w:ind w:left="2160" w:hanging="360"/>
+      </w:pPr>
+      <w:rPr>
+        <w:rFonts w:ascii="Wingdings 2" w:hAnsi="Wingdings 2" w:hint="default"/>
+      </w:rPr>
+    </w:lvl>
+    <w:lvl w:ilvl="3" w:tplc="3AEE2A86" w:tentative="1">
+      <w:start w:val="1"/>
+      <w:numFmt w:val="bullet"/>
+      <w:lvlText w:val=""/>
+      <w:lvlJc w:val="left"/>
+      <w:pPr>
+        <w:tabs>
+          <w:tab w:val="num" w:pos="2880"/>
+        </w:tabs>
+        <w:ind w:left="2880" w:hanging="360"/>
+      </w:pPr>
+      <w:rPr>
+        <w:rFonts w:ascii="Wingdings 2" w:hAnsi="Wingdings 2" w:hint="default"/>
+      </w:rPr>
+    </w:lvl>
+    <w:lvl w:ilvl="4" w:tplc="B3DA6922" w:tentative="1">
+      <w:start w:val="1"/>
+      <w:numFmt w:val="bullet"/>
+      <w:lvlText w:val=""/>
+      <w:lvlJc w:val="left"/>
+      <w:pPr>
+        <w:tabs>
+          <w:tab w:val="num" w:pos="3600"/>
+        </w:tabs>
+        <w:ind w:left="3600" w:hanging="360"/>
+      </w:pPr>
+      <w:rPr>
+        <w:rFonts w:ascii="Wingdings 2" w:hAnsi="Wingdings 2" w:hint="default"/>
+      </w:rPr>
+    </w:lvl>
+    <w:lvl w:ilvl="5" w:tplc="B77E14CA" w:tentative="1">
+      <w:start w:val="1"/>
+      <w:numFmt w:val="bullet"/>
+      <w:lvlText w:val=""/>
+      <w:lvlJc w:val="left"/>
+      <w:pPr>
+        <w:tabs>
+          <w:tab w:val="num" w:pos="4320"/>
+        </w:tabs>
+        <w:ind w:left="4320" w:hanging="360"/>
+      </w:pPr>
+      <w:rPr>
+        <w:rFonts w:ascii="Wingdings 2" w:hAnsi="Wingdings 2" w:hint="default"/>
+      </w:rPr>
+    </w:lvl>
+    <w:lvl w:ilvl="6" w:tplc="EF34576C" w:tentative="1">
+      <w:start w:val="1"/>
+      <w:numFmt w:val="bullet"/>
+      <w:lvlText w:val=""/>
+      <w:lvlJc w:val="left"/>
+      <w:pPr>
+        <w:tabs>
+          <w:tab w:val="num" w:pos="5040"/>
+        </w:tabs>
+        <w:ind w:left="5040" w:hanging="360"/>
+      </w:pPr>
+      <w:rPr>
+        <w:rFonts w:ascii="Wingdings 2" w:hAnsi="Wingdings 2" w:hint="default"/>
+      </w:rPr>
+    </w:lvl>
+    <w:lvl w:ilvl="7" w:tplc="3258BBB6" w:tentative="1">
+      <w:start w:val="1"/>
+      <w:numFmt w:val="bullet"/>
+      <w:lvlText w:val=""/>
+      <w:lvlJc w:val="left"/>
+      <w:pPr>
+        <w:tabs>
+          <w:tab w:val="num" w:pos="5760"/>
+        </w:tabs>
+        <w:ind w:left="5760" w:hanging="360"/>
+      </w:pPr>
+      <w:rPr>
+        <w:rFonts w:ascii="Wingdings 2" w:hAnsi="Wingdings 2" w:hint="default"/>
+      </w:rPr>
+    </w:lvl>
+    <w:lvl w:ilvl="8" w:tplc="E0FA675C" w:tentative="1">
+      <w:start w:val="1"/>
+      <w:numFmt w:val="bullet"/>
+      <w:lvlText w:val=""/>
+      <w:lvlJc w:val="left"/>
+      <w:pPr>
+        <w:tabs>
+          <w:tab w:val="num" w:pos="6480"/>
+        </w:tabs>
+        <w:ind w:left="6480" w:hanging="360"/>
+      </w:pPr>
+      <w:rPr>
+        <w:rFonts w:ascii="Wingdings 2" w:hAnsi="Wingdings 2" w:hint="default"/>
+      </w:rPr>
+    </w:lvl>
+  </w:abstractNum>
+  <w:num w:numId="1">
+    <w:abstractNumId w:val="0"/>
+  </w:num>
+</w:numbering>
 </file>
 
 <file path=word/styles.xml><?xml version="1.0" encoding="utf-8"?>
@@ -5620,7 +6761,6 @@
   <w:style w:type="character" w:default="1" w:styleId="DefaultParagraphFont">
     <w:name w:val="Default Paragraph Font"/>
     <w:uiPriority w:val="1"/>
-    <w:semiHidden/>
     <w:unhideWhenUsed/>
   </w:style>
   <w:style w:type="table" w:default="1" w:styleId="TableNormal">
@@ -5861,7 +7001,6 @@
   <w:style w:type="character" w:default="1" w:styleId="DefaultParagraphFont">
     <w:name w:val="Default Paragraph Font"/>
     <w:uiPriority w:val="1"/>
-    <w:semiHidden/>
     <w:unhideWhenUsed/>
   </w:style>
   <w:style w:type="table" w:default="1" w:styleId="TableNormal">

</xml_diff>

<commit_message>
more adding to jQuery
</commit_message>
<xml_diff>
--- a/ExamCheatSheet(2).docx
+++ b/ExamCheatSheet(2).docx
@@ -5049,269 +5049,257 @@
           <w:lang w:val="en-GB"/>
         </w:rPr>
         <w:lastRenderedPageBreak/>
-        <w:t>6. Добавяне н</w:t>
+        <w:t>6. Добавяне на елем</w:t>
+      </w:r>
+      <w:r>
+        <w:rPr>
+          <w:rFonts w:asciiTheme="minorHAnsi" w:hAnsiTheme="minorHAnsi"/>
+          <w:bCs/>
+          <w:noProof/>
+          <w:sz w:val="24"/>
+          <w:szCs w:val="24"/>
+          <w:u w:val="single"/>
+          <w:lang w:val="en-GB"/>
+        </w:rPr>
+        <w:t>e</w:t>
+      </w:r>
+      <w:r>
+        <w:rPr>
+          <w:rFonts w:asciiTheme="minorHAnsi" w:hAnsiTheme="minorHAnsi"/>
+          <w:bCs/>
+          <w:noProof/>
+          <w:sz w:val="24"/>
+          <w:szCs w:val="24"/>
+          <w:u w:val="single"/>
+          <w:lang w:val="en-GB"/>
+        </w:rPr>
+        <w:t>нти</w:t>
+      </w:r>
+      <w:r>
+        <w:rPr>
+          <w:rFonts w:asciiTheme="minorHAnsi" w:hAnsiTheme="minorHAnsi"/>
+          <w:bCs/>
+          <w:noProof/>
+          <w:sz w:val="24"/>
+          <w:szCs w:val="24"/>
+          <w:u w:val="single"/>
+          <w:lang w:val="en-GB"/>
+        </w:rPr>
+        <w:t xml:space="preserve"> и обикаляне на колекция</w:t>
+      </w:r>
+      <w:r>
+        <w:rPr>
+          <w:rFonts w:asciiTheme="minorHAnsi" w:hAnsiTheme="minorHAnsi"/>
+          <w:bCs/>
+          <w:noProof/>
+          <w:sz w:val="24"/>
+          <w:szCs w:val="24"/>
+          <w:u w:val="single"/>
+          <w:lang w:val="en-GB"/>
+        </w:rPr>
+        <w:t>:</w:t>
+      </w:r>
+    </w:p>
+    <w:p>
+      <w:pPr>
+        <w:pStyle w:val="HTMLPreformatted"/>
+        <w:shd w:val="clear" w:color="auto" w:fill="FFFFFF" w:themeFill="background1"/>
+        <w:jc w:val="both"/>
+        <w:rPr>
+          <w:rFonts w:asciiTheme="minorHAnsi" w:hAnsiTheme="minorHAnsi"/>
+          <w:bCs/>
+          <w:noProof/>
+          <w:sz w:val="24"/>
+          <w:szCs w:val="24"/>
+        </w:rPr>
+      </w:pPr>
+      <w:r>
+        <w:rPr>
+          <w:rFonts w:asciiTheme="minorHAnsi" w:hAnsiTheme="minorHAnsi"/>
+          <w:bCs/>
+          <w:noProof/>
+          <w:sz w:val="24"/>
+          <w:szCs w:val="24"/>
+        </w:rPr>
+        <w:t>$</w:t>
+      </w:r>
+      <w:r>
+        <w:rPr>
+          <w:rFonts w:asciiTheme="minorHAnsi" w:hAnsiTheme="minorHAnsi"/>
+          <w:bCs/>
+          <w:noProof/>
+          <w:sz w:val="24"/>
+          <w:szCs w:val="24"/>
+          <w:lang w:val="en-GB"/>
+        </w:rPr>
+        <w:t>childNode</w:t>
+      </w:r>
+      <w:r>
+        <w:rPr>
+          <w:rFonts w:asciiTheme="minorHAnsi" w:hAnsiTheme="minorHAnsi"/>
+          <w:bCs/>
+          <w:noProof/>
+          <w:sz w:val="24"/>
+          <w:szCs w:val="24"/>
+          <w:lang w:val="en-US"/>
+        </w:rPr>
+        <w:t>.appendTo($parentNode)/prependTo($parentNode)</w:t>
+      </w:r>
+    </w:p>
+    <w:p>
+      <w:pPr>
+        <w:pStyle w:val="HTMLPreformatted"/>
+        <w:shd w:val="clear" w:color="auto" w:fill="FFFFFF" w:themeFill="background1"/>
+        <w:jc w:val="both"/>
+        <w:rPr>
+          <w:rFonts w:asciiTheme="minorHAnsi" w:hAnsiTheme="minorHAnsi"/>
+          <w:bCs/>
+          <w:noProof/>
+          <w:sz w:val="24"/>
+          <w:szCs w:val="24"/>
+        </w:rPr>
+      </w:pPr>
+      <w:r>
+        <w:rPr>
+          <w:rFonts w:asciiTheme="minorHAnsi" w:hAnsiTheme="minorHAnsi"/>
+          <w:bCs/>
+          <w:noProof/>
+          <w:sz w:val="24"/>
+          <w:szCs w:val="24"/>
+          <w:lang w:val="en-US"/>
+        </w:rPr>
+        <w:t>$parentNode.append(</w:t>
+      </w:r>
+      <w:r>
+        <w:rPr>
+          <w:rFonts w:asciiTheme="minorHAnsi" w:hAnsiTheme="minorHAnsi"/>
+          <w:bCs/>
+          <w:noProof/>
+          <w:sz w:val="24"/>
+          <w:szCs w:val="24"/>
+        </w:rPr>
+        <w:t>$</w:t>
+      </w:r>
+      <w:r>
+        <w:rPr>
+          <w:rFonts w:asciiTheme="minorHAnsi" w:hAnsiTheme="minorHAnsi"/>
+          <w:bCs/>
+          <w:noProof/>
+          <w:sz w:val="24"/>
+          <w:szCs w:val="24"/>
+          <w:lang w:val="en-GB"/>
+        </w:rPr>
+        <w:t>childNode</w:t>
+      </w:r>
+      <w:r>
+        <w:rPr>
+          <w:rFonts w:asciiTheme="minorHAnsi" w:hAnsiTheme="minorHAnsi"/>
+          <w:bCs/>
+          <w:noProof/>
+          <w:sz w:val="24"/>
+          <w:szCs w:val="24"/>
+          <w:lang w:val="en-US"/>
+        </w:rPr>
+        <w:t>)/prepend(</w:t>
+      </w:r>
+      <w:r>
+        <w:rPr>
+          <w:rFonts w:asciiTheme="minorHAnsi" w:hAnsiTheme="minorHAnsi"/>
+          <w:bCs/>
+          <w:noProof/>
+          <w:sz w:val="24"/>
+          <w:szCs w:val="24"/>
+        </w:rPr>
+        <w:t>$</w:t>
+      </w:r>
+      <w:r>
+        <w:rPr>
+          <w:rFonts w:asciiTheme="minorHAnsi" w:hAnsiTheme="minorHAnsi"/>
+          <w:bCs/>
+          <w:noProof/>
+          <w:sz w:val="24"/>
+          <w:szCs w:val="24"/>
+          <w:lang w:val="en-GB"/>
+        </w:rPr>
+        <w:t>childNode</w:t>
+      </w:r>
+      <w:r>
+        <w:rPr>
+          <w:rFonts w:asciiTheme="minorHAnsi" w:hAnsiTheme="minorHAnsi"/>
+          <w:bCs/>
+          <w:noProof/>
+          <w:sz w:val="24"/>
+          <w:szCs w:val="24"/>
+          <w:lang w:val="en-US"/>
+        </w:rPr>
+        <w:t>)</w:t>
+      </w:r>
+    </w:p>
+    <w:p>
+      <w:pPr>
+        <w:pStyle w:val="HTMLPreformatted"/>
+        <w:shd w:val="clear" w:color="auto" w:fill="FFFFFF" w:themeFill="background1"/>
+        <w:rPr>
+          <w:rFonts w:asciiTheme="minorHAnsi" w:hAnsiTheme="minorHAnsi"/>
+          <w:bCs/>
+          <w:noProof/>
+          <w:sz w:val="24"/>
+          <w:szCs w:val="24"/>
+          <w:u w:val="single"/>
+        </w:rPr>
+      </w:pPr>
+    </w:p>
+    <w:p>
+      <w:pPr>
+        <w:pStyle w:val="HTMLPreformatted"/>
+        <w:shd w:val="clear" w:color="auto" w:fill="FFFFFF" w:themeFill="background1"/>
+        <w:rPr>
+          <w:rFonts w:asciiTheme="minorHAnsi" w:hAnsiTheme="minorHAnsi"/>
+          <w:bCs/>
+          <w:noProof/>
+          <w:sz w:val="24"/>
+          <w:szCs w:val="24"/>
+          <w:lang w:val="en-GB"/>
+        </w:rPr>
+      </w:pPr>
+      <w:r>
+        <w:rPr>
+          <w:rFonts w:asciiTheme="minorHAnsi" w:hAnsiTheme="minorHAnsi"/>
+          <w:bCs/>
+          <w:noProof/>
+          <w:sz w:val="24"/>
+          <w:szCs w:val="24"/>
+          <w:lang w:val="en-GB"/>
+        </w:rPr>
+        <w:t>$('&lt;ul/&gt;')</w:t>
+      </w:r>
+    </w:p>
+    <w:p>
+      <w:pPr>
+        <w:pStyle w:val="HTMLPreformatted"/>
+        <w:shd w:val="clear" w:color="auto" w:fill="FFFFFF" w:themeFill="background1"/>
+        <w:rPr>
+          <w:rFonts w:asciiTheme="minorHAnsi" w:hAnsiTheme="minorHAnsi"/>
+          <w:bCs/>
+          <w:noProof/>
+          <w:sz w:val="24"/>
+          <w:szCs w:val="24"/>
+          <w:lang w:val="en-GB"/>
+        </w:rPr>
+      </w:pPr>
+      <w:r>
+        <w:rPr>
+          <w:rFonts w:asciiTheme="minorHAnsi" w:hAnsiTheme="minorHAnsi"/>
+          <w:bCs/>
+          <w:noProof/>
+          <w:sz w:val="24"/>
+          <w:szCs w:val="24"/>
+          <w:lang w:val="en-GB"/>
+        </w:rPr>
+        <w:t>.each(function (index) {</w:t>
       </w:r>
       <w:bookmarkStart w:id="0" w:name="_GoBack"/>
       <w:bookmarkEnd w:id="0"/>
-      <w:r>
-        <w:rPr>
-          <w:rFonts w:asciiTheme="minorHAnsi" w:hAnsiTheme="minorHAnsi"/>
-          <w:bCs/>
-          <w:noProof/>
-          <w:sz w:val="24"/>
-          <w:szCs w:val="24"/>
-          <w:u w:val="single"/>
-          <w:lang w:val="en-GB"/>
-        </w:rPr>
-        <w:t>а елем</w:t>
-      </w:r>
-      <w:r>
-        <w:rPr>
-          <w:rFonts w:asciiTheme="minorHAnsi" w:hAnsiTheme="minorHAnsi"/>
-          <w:bCs/>
-          <w:noProof/>
-          <w:sz w:val="24"/>
-          <w:szCs w:val="24"/>
-          <w:u w:val="single"/>
-          <w:lang w:val="en-GB"/>
-        </w:rPr>
-        <w:t>e</w:t>
-      </w:r>
-      <w:r>
-        <w:rPr>
-          <w:rFonts w:asciiTheme="minorHAnsi" w:hAnsiTheme="minorHAnsi"/>
-          <w:bCs/>
-          <w:noProof/>
-          <w:sz w:val="24"/>
-          <w:szCs w:val="24"/>
-          <w:u w:val="single"/>
-          <w:lang w:val="en-GB"/>
-        </w:rPr>
-        <w:t>нти</w:t>
-      </w:r>
-      <w:r>
-        <w:rPr>
-          <w:rFonts w:asciiTheme="minorHAnsi" w:hAnsiTheme="minorHAnsi"/>
-          <w:bCs/>
-          <w:noProof/>
-          <w:sz w:val="24"/>
-          <w:szCs w:val="24"/>
-          <w:u w:val="single"/>
-          <w:lang w:val="en-GB"/>
-        </w:rPr>
-        <w:t xml:space="preserve"> и обикаляне на колекция</w:t>
-      </w:r>
-      <w:r>
-        <w:rPr>
-          <w:rFonts w:asciiTheme="minorHAnsi" w:hAnsiTheme="minorHAnsi"/>
-          <w:bCs/>
-          <w:noProof/>
-          <w:sz w:val="24"/>
-          <w:szCs w:val="24"/>
-          <w:u w:val="single"/>
-          <w:lang w:val="en-GB"/>
-        </w:rPr>
-        <w:t>:</w:t>
-      </w:r>
-    </w:p>
-    <w:p>
-      <w:pPr>
-        <w:pStyle w:val="HTMLPreformatted"/>
-        <w:shd w:val="clear" w:color="auto" w:fill="FFFFFF" w:themeFill="background1"/>
-        <w:jc w:val="both"/>
-        <w:rPr>
-          <w:rFonts w:asciiTheme="minorHAnsi" w:hAnsiTheme="minorHAnsi"/>
-          <w:bCs/>
-          <w:noProof/>
-          <w:sz w:val="24"/>
-          <w:szCs w:val="24"/>
-        </w:rPr>
-      </w:pPr>
-      <w:r>
-        <w:rPr>
-          <w:rFonts w:asciiTheme="minorHAnsi" w:hAnsiTheme="minorHAnsi"/>
-          <w:bCs/>
-          <w:noProof/>
-          <w:sz w:val="24"/>
-          <w:szCs w:val="24"/>
-        </w:rPr>
-        <w:t>$</w:t>
-      </w:r>
-      <w:r>
-        <w:rPr>
-          <w:rFonts w:asciiTheme="minorHAnsi" w:hAnsiTheme="minorHAnsi"/>
-          <w:bCs/>
-          <w:noProof/>
-          <w:sz w:val="24"/>
-          <w:szCs w:val="24"/>
-          <w:lang w:val="en-GB"/>
-        </w:rPr>
-        <w:t>childNode</w:t>
-      </w:r>
-      <w:r>
-        <w:rPr>
-          <w:rFonts w:asciiTheme="minorHAnsi" w:hAnsiTheme="minorHAnsi"/>
-          <w:bCs/>
-          <w:noProof/>
-          <w:sz w:val="24"/>
-          <w:szCs w:val="24"/>
-          <w:lang w:val="en-US"/>
-        </w:rPr>
-        <w:t>.appendTo($parentNode)/prependTo($parentNode)</w:t>
-      </w:r>
-    </w:p>
-    <w:p>
-      <w:pPr>
-        <w:pStyle w:val="HTMLPreformatted"/>
-        <w:shd w:val="clear" w:color="auto" w:fill="FFFFFF" w:themeFill="background1"/>
-        <w:jc w:val="both"/>
-        <w:rPr>
-          <w:rFonts w:asciiTheme="minorHAnsi" w:hAnsiTheme="minorHAnsi"/>
-          <w:bCs/>
-          <w:noProof/>
-          <w:sz w:val="24"/>
-          <w:szCs w:val="24"/>
-        </w:rPr>
-      </w:pPr>
-      <w:r>
-        <w:rPr>
-          <w:rFonts w:asciiTheme="minorHAnsi" w:hAnsiTheme="minorHAnsi"/>
-          <w:bCs/>
-          <w:noProof/>
-          <w:sz w:val="24"/>
-          <w:szCs w:val="24"/>
-          <w:lang w:val="en-US"/>
-        </w:rPr>
-        <w:t>$parentNode.append(</w:t>
-      </w:r>
-      <w:r>
-        <w:rPr>
-          <w:rFonts w:asciiTheme="minorHAnsi" w:hAnsiTheme="minorHAnsi"/>
-          <w:bCs/>
-          <w:noProof/>
-          <w:sz w:val="24"/>
-          <w:szCs w:val="24"/>
-        </w:rPr>
-        <w:t>$</w:t>
-      </w:r>
-      <w:r>
-        <w:rPr>
-          <w:rFonts w:asciiTheme="minorHAnsi" w:hAnsiTheme="minorHAnsi"/>
-          <w:bCs/>
-          <w:noProof/>
-          <w:sz w:val="24"/>
-          <w:szCs w:val="24"/>
-          <w:lang w:val="en-GB"/>
-        </w:rPr>
-        <w:t>childNode</w:t>
-      </w:r>
-      <w:r>
-        <w:rPr>
-          <w:rFonts w:asciiTheme="minorHAnsi" w:hAnsiTheme="minorHAnsi"/>
-          <w:bCs/>
-          <w:noProof/>
-          <w:sz w:val="24"/>
-          <w:szCs w:val="24"/>
-          <w:lang w:val="en-US"/>
-        </w:rPr>
-        <w:t>)/prepend(</w:t>
-      </w:r>
-      <w:r>
-        <w:rPr>
-          <w:rFonts w:asciiTheme="minorHAnsi" w:hAnsiTheme="minorHAnsi"/>
-          <w:bCs/>
-          <w:noProof/>
-          <w:sz w:val="24"/>
-          <w:szCs w:val="24"/>
-        </w:rPr>
-        <w:t>$</w:t>
-      </w:r>
-      <w:r>
-        <w:rPr>
-          <w:rFonts w:asciiTheme="minorHAnsi" w:hAnsiTheme="minorHAnsi"/>
-          <w:bCs/>
-          <w:noProof/>
-          <w:sz w:val="24"/>
-          <w:szCs w:val="24"/>
-          <w:lang w:val="en-GB"/>
-        </w:rPr>
-        <w:t>childNode</w:t>
-      </w:r>
-      <w:r>
-        <w:rPr>
-          <w:rFonts w:asciiTheme="minorHAnsi" w:hAnsiTheme="minorHAnsi"/>
-          <w:bCs/>
-          <w:noProof/>
-          <w:sz w:val="24"/>
-          <w:szCs w:val="24"/>
-          <w:lang w:val="en-US"/>
-        </w:rPr>
-        <w:t>)</w:t>
-      </w:r>
-    </w:p>
-    <w:p>
-      <w:pPr>
-        <w:pStyle w:val="HTMLPreformatted"/>
-        <w:shd w:val="clear" w:color="auto" w:fill="FFFFFF" w:themeFill="background1"/>
-        <w:rPr>
-          <w:rFonts w:asciiTheme="minorHAnsi" w:hAnsiTheme="minorHAnsi"/>
-          <w:bCs/>
-          <w:noProof/>
-          <w:sz w:val="24"/>
-          <w:szCs w:val="24"/>
-          <w:u w:val="single"/>
-        </w:rPr>
-      </w:pPr>
-    </w:p>
-    <w:p>
-      <w:pPr>
-        <w:pStyle w:val="HTMLPreformatted"/>
-        <w:shd w:val="clear" w:color="auto" w:fill="FFFFFF" w:themeFill="background1"/>
-        <w:rPr>
-          <w:rFonts w:asciiTheme="minorHAnsi" w:hAnsiTheme="minorHAnsi"/>
-          <w:bCs/>
-          <w:noProof/>
-          <w:sz w:val="24"/>
-          <w:szCs w:val="24"/>
-          <w:lang w:val="en-GB"/>
-        </w:rPr>
-      </w:pPr>
-      <w:r>
-        <w:rPr>
-          <w:rFonts w:asciiTheme="minorHAnsi" w:hAnsiTheme="minorHAnsi"/>
-          <w:bCs/>
-          <w:noProof/>
-          <w:sz w:val="24"/>
-          <w:szCs w:val="24"/>
-          <w:lang w:val="en-GB"/>
-        </w:rPr>
-        <w:t>$('&lt;ul/&gt;')</w:t>
-      </w:r>
-    </w:p>
-    <w:p>
-      <w:pPr>
-        <w:pStyle w:val="HTMLPreformatted"/>
-        <w:shd w:val="clear" w:color="auto" w:fill="FFFFFF" w:themeFill="background1"/>
-        <w:rPr>
-          <w:rFonts w:asciiTheme="minorHAnsi" w:hAnsiTheme="minorHAnsi"/>
-          <w:bCs/>
-          <w:noProof/>
-          <w:sz w:val="24"/>
-          <w:szCs w:val="24"/>
-          <w:lang w:val="en-GB"/>
-        </w:rPr>
-      </w:pPr>
-      <w:r>
-        <w:rPr>
-          <w:rFonts w:asciiTheme="minorHAnsi" w:hAnsiTheme="minorHAnsi"/>
-          <w:bCs/>
-          <w:noProof/>
-          <w:sz w:val="24"/>
-          <w:szCs w:val="24"/>
-          <w:lang w:val="en-GB"/>
-        </w:rPr>
-        <w:t>.each(function (index) {</w:t>
-      </w:r>
     </w:p>
     <w:p>
       <w:pPr>
@@ -5591,6 +5579,17 @@
           <w:lang w:val="en-GB"/>
         </w:rPr>
         <w:t>)</w:t>
+      </w:r>
+      <w:r>
+        <w:rPr>
+          <w:rFonts w:asciiTheme="minorHAnsi" w:hAnsiTheme="minorHAnsi"/>
+          <w:noProof/>
+          <w:color w:val="000000"/>
+          <w:sz w:val="24"/>
+          <w:szCs w:val="24"/>
+          <w:lang w:val="en-GB"/>
+        </w:rPr>
+        <w:t>.toggleClass()</w:t>
       </w:r>
     </w:p>
     <w:p>

</xml_diff>